<commit_message>
Object pool has been added
We have added an unsorted array for the object pool
</commit_message>
<xml_diff>
--- a/Assessment/CodeDesign/Assessment Task 1.docx
+++ b/Assessment/CodeDesign/Assessment Task 1.docx
@@ -1,6 +1,6 @@
 
 <file path=word/document.xml><?xml version="1.0" encoding="utf-8"?>
-<w:document xmlns:wpc="http://schemas.microsoft.com/office/word/2010/wordprocessingCanvas" xmlns:cx="http://schemas.microsoft.com/office/drawing/2014/chartex" xmlns:cx1="http://schemas.microsoft.com/office/drawing/2015/9/8/chartex" xmlns:cx2="http://schemas.microsoft.com/office/drawing/2015/10/21/chartex" xmlns:cx3="http://schemas.microsoft.com/office/drawing/2016/5/9/chartex" xmlns:cx4="http://schemas.microsoft.com/office/drawing/2016/5/10/chartex" xmlns:cx5="http://schemas.microsoft.com/office/drawing/2016/5/11/chartex" xmlns:cx6="http://schemas.microsoft.com/office/drawing/2016/5/12/chartex" xmlns:cx7="http://schemas.microsoft.com/office/drawing/2016/5/13/chartex" xmlns:cx8="http://schemas.microsoft.com/office/drawing/2016/5/14/chartex" xmlns:mc="http://schemas.openxmlformats.org/markup-compatibility/2006" xmlns:aink="http://schemas.microsoft.com/office/drawing/2016/ink" xmlns:am3d="http://schemas.microsoft.com/office/drawing/2017/model3d" xmlns:o="urn:schemas-microsoft-com:office:office" xmlns:oel="http://schemas.microsoft.com/office/2019/extlst" xmlns:r="http://schemas.openxmlformats.org/officeDocument/2006/relationships" xmlns:m="http://schemas.openxmlformats.org/officeDocument/2006/math" xmlns:v="urn:schemas-microsoft-com:vml" xmlns:wp14="http://schemas.microsoft.com/office/word/2010/wordprocessingDrawing" xmlns:wp="http://schemas.openxmlformats.org/drawingml/2006/wordprocessingDrawing" xmlns:w10="urn:schemas-microsoft-com:office:word" xmlns:w="http://schemas.openxmlformats.org/wordprocessingml/2006/main" xmlns:w14="http://schemas.microsoft.com/office/word/2010/wordml" xmlns:w15="http://schemas.microsoft.com/office/word/2012/wordml" xmlns:w16cex="http://schemas.microsoft.com/office/word/2018/wordml/cex" xmlns:w16cid="http://schemas.microsoft.com/office/word/2016/wordml/cid" xmlns:w16="http://schemas.microsoft.com/office/word/2018/wordml" xmlns:w16sdtdh="http://schemas.microsoft.com/office/word/2020/wordml/sdtdatahash" xmlns:w16se="http://schemas.microsoft.com/office/word/2015/wordml/symex" xmlns:wpg="http://schemas.microsoft.com/office/word/2010/wordprocessingGroup" xmlns:wpi="http://schemas.microsoft.com/office/word/2010/wordprocessingInk" xmlns:wne="http://schemas.microsoft.com/office/word/2006/wordml" xmlns:wps="http://schemas.microsoft.com/office/word/2010/wordprocessingShape" mc:Ignorable="w14 w15 w16se w16cid w16 w16cex w16sdtdh wp14">
+<w:document xmlns:wpc="http://schemas.microsoft.com/office/word/2010/wordprocessingCanvas" xmlns:cx="http://schemas.microsoft.com/office/drawing/2014/chartex" xmlns:cx1="http://schemas.microsoft.com/office/drawing/2015/9/8/chartex" xmlns:cx2="http://schemas.microsoft.com/office/drawing/2015/10/21/chartex" xmlns:cx3="http://schemas.microsoft.com/office/drawing/2016/5/9/chartex" xmlns:cx4="http://schemas.microsoft.com/office/drawing/2016/5/10/chartex" xmlns:cx5="http://schemas.microsoft.com/office/drawing/2016/5/11/chartex" xmlns:cx6="http://schemas.microsoft.com/office/drawing/2016/5/12/chartex" xmlns:cx7="http://schemas.microsoft.com/office/drawing/2016/5/13/chartex" xmlns:cx8="http://schemas.microsoft.com/office/drawing/2016/5/14/chartex" xmlns:mc="http://schemas.openxmlformats.org/markup-compatibility/2006" xmlns:aink="http://schemas.microsoft.com/office/drawing/2016/ink" xmlns:am3d="http://schemas.microsoft.com/office/drawing/2017/model3d" xmlns:o="urn:schemas-microsoft-com:office:office" xmlns:oel="http://schemas.microsoft.com/office/2019/extlst" xmlns:r="http://schemas.openxmlformats.org/officeDocument/2006/relationships" xmlns:m="http://schemas.openxmlformats.org/officeDocument/2006/math" xmlns:v="urn:schemas-microsoft-com:vml" xmlns:wp14="http://schemas.microsoft.com/office/word/2010/wordprocessingDrawing" xmlns:wp="http://schemas.openxmlformats.org/drawingml/2006/wordprocessingDrawing" xmlns:w10="urn:schemas-microsoft-com:office:word" xmlns:w="http://schemas.openxmlformats.org/wordprocessingml/2006/main" xmlns:w14="http://schemas.microsoft.com/office/word/2010/wordml" xmlns:w15="http://schemas.microsoft.com/office/word/2012/wordml" xmlns:w16cex="http://schemas.microsoft.com/office/word/2018/wordml/cex" xmlns:w16cid="http://schemas.microsoft.com/office/word/2016/wordml/cid" xmlns:w16="http://schemas.microsoft.com/office/word/2018/wordml" xmlns:w16du="http://schemas.microsoft.com/office/word/2023/wordml/word16du" xmlns:w16sdtdh="http://schemas.microsoft.com/office/word/2020/wordml/sdtdatahash" xmlns:w16se="http://schemas.microsoft.com/office/word/2015/wordml/symex" xmlns:wpg="http://schemas.microsoft.com/office/word/2010/wordprocessingGroup" xmlns:wpi="http://schemas.microsoft.com/office/word/2010/wordprocessingInk" xmlns:wne="http://schemas.microsoft.com/office/word/2006/wordml" xmlns:wps="http://schemas.microsoft.com/office/word/2010/wordprocessingShape" mc:Ignorable="w14 w15 w16se w16cid w16 w16cex w16sdtdh w16du wp14">
   <w:body>
     <w:p>
       <w:pPr>
@@ -115,29 +115,7 @@
           <w:lang w:eastAsia="en-AU"/>
           <w14:ligatures w14:val="none"/>
         </w:rPr>
-        <w:t xml:space="preserve">I will be adding an object pool to the project to help with sorting we will be doing this with a sorted array for the critters to improve iterating over </w:t>
-      </w:r>
-      <w:proofErr w:type="gramStart"/>
-      <w:r>
-        <w:rPr>
-          <w:rFonts w:ascii="Comic Sans MS" w:eastAsia="Times New Roman" w:hAnsi="Comic Sans MS" w:cs="Times New Roman"/>
-          <w:color w:val="2D3B45"/>
-          <w:kern w:val="0"/>
-          <w:lang w:eastAsia="en-AU"/>
-          <w14:ligatures w14:val="none"/>
-        </w:rPr>
-        <w:t>them</w:t>
-      </w:r>
-      <w:proofErr w:type="gramEnd"/>
-      <w:r>
-        <w:rPr>
-          <w:rFonts w:ascii="Comic Sans MS" w:eastAsia="Times New Roman" w:hAnsi="Comic Sans MS" w:cs="Times New Roman"/>
-          <w:color w:val="2D3B45"/>
-          <w:kern w:val="0"/>
-          <w:lang w:eastAsia="en-AU"/>
-          <w14:ligatures w14:val="none"/>
-        </w:rPr>
-        <w:t xml:space="preserve"> </w:t>
+        <w:t xml:space="preserve">I will be adding an object pool to the project to help with sorting we will be doing this with a sorted array for the critters to improve iterating over them </w:t>
       </w:r>
     </w:p>
     <w:p>
@@ -275,16 +253,28 @@
         <w:rPr>
           <w:rFonts w:ascii="Comic Sans MS" w:hAnsi="Comic Sans MS"/>
         </w:rPr>
-        <w:t xml:space="preserve">by making a game </w:t>
-      </w:r>
-      <w:proofErr w:type="gramStart"/>
-      <w:r>
-        <w:rPr>
-          <w:rFonts w:ascii="Comic Sans MS" w:hAnsi="Comic Sans MS"/>
-        </w:rPr>
-        <w:t>class</w:t>
-      </w:r>
-      <w:proofErr w:type="gramEnd"/>
+        <w:t>by making a game class</w:t>
+      </w:r>
+    </w:p>
+    <w:p>
+      <w:pPr>
+        <w:rPr>
+          <w:rFonts w:ascii="Comic Sans MS" w:hAnsi="Comic Sans MS"/>
+        </w:rPr>
+      </w:pPr>
+    </w:p>
+    <w:p>
+      <w:pPr>
+        <w:rPr>
+          <w:rFonts w:ascii="Comic Sans MS" w:hAnsi="Comic Sans MS"/>
+        </w:rPr>
+      </w:pPr>
+      <w:r>
+        <w:rPr>
+          <w:rFonts w:ascii="Comic Sans MS" w:hAnsi="Comic Sans MS"/>
+        </w:rPr>
+        <w:t xml:space="preserve">I saw the comment about </w:t>
+      </w:r>
     </w:p>
     <w:sectPr>
       <w:pgSz w:w="11906" w:h="16838"/>
@@ -297,7 +287,7 @@
 </file>
 
 <file path=word/styles.xml><?xml version="1.0" encoding="utf-8"?>
-<w:styles xmlns:mc="http://schemas.openxmlformats.org/markup-compatibility/2006" xmlns:r="http://schemas.openxmlformats.org/officeDocument/2006/relationships" xmlns:w="http://schemas.openxmlformats.org/wordprocessingml/2006/main" xmlns:w14="http://schemas.microsoft.com/office/word/2010/wordml" xmlns:w15="http://schemas.microsoft.com/office/word/2012/wordml" xmlns:w16cex="http://schemas.microsoft.com/office/word/2018/wordml/cex" xmlns:w16cid="http://schemas.microsoft.com/office/word/2016/wordml/cid" xmlns:w16="http://schemas.microsoft.com/office/word/2018/wordml" xmlns:w16sdtdh="http://schemas.microsoft.com/office/word/2020/wordml/sdtdatahash" xmlns:w16se="http://schemas.microsoft.com/office/word/2015/wordml/symex" mc:Ignorable="w14 w15 w16se w16cid w16 w16cex w16sdtdh">
+<w:styles xmlns:mc="http://schemas.openxmlformats.org/markup-compatibility/2006" xmlns:r="http://schemas.openxmlformats.org/officeDocument/2006/relationships" xmlns:w="http://schemas.openxmlformats.org/wordprocessingml/2006/main" xmlns:w14="http://schemas.microsoft.com/office/word/2010/wordml" xmlns:w15="http://schemas.microsoft.com/office/word/2012/wordml" xmlns:w16cex="http://schemas.microsoft.com/office/word/2018/wordml/cex" xmlns:w16cid="http://schemas.microsoft.com/office/word/2016/wordml/cid" xmlns:w16="http://schemas.microsoft.com/office/word/2018/wordml" xmlns:w16du="http://schemas.microsoft.com/office/word/2023/wordml/word16du" xmlns:w16sdtdh="http://schemas.microsoft.com/office/word/2020/wordml/sdtdatahash" xmlns:w16se="http://schemas.microsoft.com/office/word/2015/wordml/symex" mc:Ignorable="w14 w15 w16se w16cid w16 w16cex w16sdtdh w16du">
   <w:docDefaults>
     <w:rPrDefault>
       <w:rPr>

</xml_diff>

<commit_message>
Updated my document to include object pooling
</commit_message>
<xml_diff>
--- a/Assessment/CodeDesign/Assessment Task 1.docx
+++ b/Assessment/CodeDesign/Assessment Task 1.docx
@@ -63,13 +63,14 @@
     </w:p>
     <w:p>
       <w:pPr>
-        <w:spacing w:before="90" w:after="90" w:line="240" w:lineRule="auto"/>
         <w:jc w:val="center"/>
-        <w:outlineLvl w:val="1"/>
         <w:rPr>
           <w:rFonts w:ascii="Comic Sans MS" w:eastAsia="Times New Roman" w:hAnsi="Comic Sans MS" w:cs="Times New Roman"/>
           <w:color w:val="2D3B45"/>
           <w:kern w:val="0"/>
+          <w:sz w:val="28"/>
+          <w:szCs w:val="28"/>
+          <w:u w:val="single"/>
           <w:lang w:eastAsia="en-AU"/>
           <w14:ligatures w14:val="none"/>
         </w:rPr>
@@ -79,202 +80,840 @@
           <w:rFonts w:ascii="Comic Sans MS" w:eastAsia="Times New Roman" w:hAnsi="Comic Sans MS" w:cs="Times New Roman"/>
           <w:color w:val="2D3B45"/>
           <w:kern w:val="0"/>
+          <w:sz w:val="28"/>
+          <w:szCs w:val="28"/>
+          <w:u w:val="single"/>
           <w:lang w:eastAsia="en-AU"/>
           <w14:ligatures w14:val="none"/>
         </w:rPr>
-        <w:t>//</w:t>
-      </w:r>
-      <w:r>
+        <w:t>Object pooling</w:t>
+      </w:r>
+    </w:p>
+    <w:p>
+      <w:pPr>
+        <w:jc w:val="center"/>
         <w:rPr>
           <w:rFonts w:ascii="Comic Sans MS" w:eastAsia="Times New Roman" w:hAnsi="Comic Sans MS" w:cs="Times New Roman"/>
           <w:color w:val="2D3B45"/>
           <w:kern w:val="0"/>
+          <w:sz w:val="28"/>
+          <w:szCs w:val="28"/>
+          <w:u w:val="single"/>
           <w:lang w:eastAsia="en-AU"/>
           <w14:ligatures w14:val="none"/>
         </w:rPr>
-        <w:t>HEY SAM FIX THIS UP SO ITS ACTUALLLY READIABLE YOU BIG DUMB IDIOT</w:t>
-      </w:r>
-    </w:p>
-    <w:p>
-      <w:pPr>
-        <w:spacing w:before="90" w:after="90" w:line="240" w:lineRule="auto"/>
-        <w:outlineLvl w:val="1"/>
-        <w:rPr>
-          <w:rFonts w:ascii="Comic Sans MS" w:eastAsia="Times New Roman" w:hAnsi="Comic Sans MS" w:cs="Times New Roman"/>
-          <w:color w:val="2D3B45"/>
-          <w:kern w:val="0"/>
-          <w:lang w:eastAsia="en-AU"/>
-          <w14:ligatures w14:val="none"/>
-        </w:rPr>
-      </w:pPr>
-      <w:r>
-        <w:rPr>
-          <w:rFonts w:ascii="Comic Sans MS" w:eastAsia="Times New Roman" w:hAnsi="Comic Sans MS" w:cs="Times New Roman"/>
-          <w:color w:val="2D3B45"/>
-          <w:kern w:val="0"/>
-          <w:lang w:eastAsia="en-AU"/>
-          <w14:ligatures w14:val="none"/>
-        </w:rPr>
-        <w:t xml:space="preserve">I will be adding an object pool to the project to help with sorting we will be doing this with a sorted array for the critters to improve iterating over them </w:t>
-      </w:r>
-    </w:p>
-    <w:p>
-      <w:pPr>
-        <w:spacing w:before="90" w:after="90" w:line="240" w:lineRule="auto"/>
-        <w:outlineLvl w:val="1"/>
-        <w:rPr>
-          <w:rFonts w:ascii="Comic Sans MS" w:eastAsia="Times New Roman" w:hAnsi="Comic Sans MS" w:cs="Times New Roman"/>
-          <w:color w:val="2D3B45"/>
-          <w:kern w:val="0"/>
-          <w:lang w:eastAsia="en-AU"/>
-          <w14:ligatures w14:val="none"/>
-        </w:rPr>
-      </w:pPr>
-    </w:p>
-    <w:p>
-      <w:pPr>
-        <w:spacing w:before="90" w:after="90" w:line="240" w:lineRule="auto"/>
-        <w:outlineLvl w:val="1"/>
-        <w:rPr>
-          <w:rFonts w:ascii="Comic Sans MS" w:eastAsia="Times New Roman" w:hAnsi="Comic Sans MS" w:cs="Times New Roman"/>
-          <w:color w:val="2D3B45"/>
-          <w:kern w:val="0"/>
-          <w:lang w:eastAsia="en-AU"/>
-          <w14:ligatures w14:val="none"/>
-        </w:rPr>
-      </w:pPr>
-      <w:r>
-        <w:rPr>
-          <w:rFonts w:ascii="Comic Sans MS" w:eastAsia="Times New Roman" w:hAnsi="Comic Sans MS" w:cs="Times New Roman"/>
-          <w:color w:val="2D3B45"/>
-          <w:kern w:val="0"/>
-          <w:lang w:eastAsia="en-AU"/>
-          <w14:ligatures w14:val="none"/>
-        </w:rPr>
-        <w:t>Why did I choose this? Well one it seemed relatively easy and inside the project there was a comment about using an object pool so, but for the technical benefits of an object pool</w:t>
-      </w:r>
-      <w:r>
-        <w:rPr>
-          <w:rFonts w:ascii="Comic Sans MS" w:eastAsia="Times New Roman" w:hAnsi="Comic Sans MS" w:cs="Times New Roman"/>
-          <w:color w:val="2D3B45"/>
-          <w:kern w:val="0"/>
-          <w:lang w:eastAsia="en-AU"/>
-          <w14:ligatures w14:val="none"/>
-        </w:rPr>
-        <w:t xml:space="preserve"> it will help with memory fragmentation and hopefully eliminate the need for allocating and deallocating objects at run time </w:t>
-      </w:r>
-      <w:r>
-        <w:rPr>
-          <w:rFonts w:ascii="Comic Sans MS" w:eastAsia="Times New Roman" w:hAnsi="Comic Sans MS" w:cs="Times New Roman"/>
-          <w:color w:val="2D3B45"/>
-          <w:kern w:val="0"/>
-          <w:lang w:eastAsia="en-AU"/>
-          <w14:ligatures w14:val="none"/>
+      </w:pPr>
+    </w:p>
+    <w:p>
+      <w:pPr>
+        <w:rPr>
+          <w:rFonts w:ascii="Comic Sans MS" w:hAnsi="Comic Sans MS" w:cstheme="majorHAnsi"/>
+          <w:kern w:val="0"/>
+        </w:rPr>
+      </w:pPr>
+      <w:r>
+        <w:rPr>
+          <w:rFonts w:ascii="Comic Sans MS" w:hAnsi="Comic Sans MS"/>
+        </w:rPr>
+        <w:t xml:space="preserve">I’ve decided to implement </w:t>
+      </w:r>
+      <w:proofErr w:type="gramStart"/>
+      <w:r>
+        <w:rPr>
+          <w:rFonts w:ascii="Comic Sans MS" w:hAnsi="Comic Sans MS"/>
+        </w:rPr>
+        <w:t>a</w:t>
+      </w:r>
+      <w:proofErr w:type="gramEnd"/>
+      <w:r>
+        <w:rPr>
+          <w:rFonts w:ascii="Comic Sans MS" w:hAnsi="Comic Sans MS"/>
+        </w:rPr>
+        <w:t xml:space="preserve"> object pool into the code for two big reasons 1. Being it was </w:t>
+      </w:r>
+      <w:proofErr w:type="gramStart"/>
+      <w:r>
+        <w:rPr>
+          <w:rFonts w:ascii="Comic Sans MS" w:hAnsi="Comic Sans MS"/>
+        </w:rPr>
+        <w:t>mention</w:t>
+      </w:r>
+      <w:proofErr w:type="gramEnd"/>
+      <w:r>
+        <w:rPr>
+          <w:rFonts w:ascii="Comic Sans MS" w:hAnsi="Comic Sans MS"/>
+        </w:rPr>
+        <w:t xml:space="preserve"> in the code with a comment twice “</w:t>
+      </w:r>
+      <w:r>
+        <w:rPr>
+          <w:rFonts w:ascii="Cascadia Mono" w:hAnsi="Cascadia Mono" w:cs="Cascadia Mono"/>
+          <w:color w:val="000000"/>
+          <w:kern w:val="0"/>
+          <w:sz w:val="19"/>
+          <w:szCs w:val="19"/>
+        </w:rPr>
+        <w:t>/</w:t>
+      </w:r>
+      <w:r>
+        <w:rPr>
+          <w:rFonts w:ascii="Cascadia Mono" w:hAnsi="Cascadia Mono" w:cs="Cascadia Mono"/>
+          <w:color w:val="008000"/>
+          <w:kern w:val="0"/>
+          <w:sz w:val="19"/>
+          <w:szCs w:val="19"/>
+        </w:rPr>
+        <w:t xml:space="preserve">/ </w:t>
+      </w:r>
+      <w:proofErr w:type="spellStart"/>
+      <w:r>
+        <w:rPr>
+          <w:rFonts w:ascii="Cascadia Mono" w:hAnsi="Cascadia Mono" w:cs="Cascadia Mono"/>
+          <w:color w:val="008000"/>
+          <w:kern w:val="0"/>
+          <w:sz w:val="19"/>
+          <w:szCs w:val="19"/>
+        </w:rPr>
+        <w:t>its</w:t>
+      </w:r>
+      <w:proofErr w:type="spellEnd"/>
+      <w:r>
+        <w:rPr>
+          <w:rFonts w:ascii="Cascadia Mono" w:hAnsi="Cascadia Mono" w:cs="Cascadia Mono"/>
+          <w:color w:val="008000"/>
+          <w:kern w:val="0"/>
+          <w:sz w:val="19"/>
+          <w:szCs w:val="19"/>
+        </w:rPr>
+        <w:t xml:space="preserve"> pretty </w:t>
+      </w:r>
+      <w:r>
+        <w:rPr>
+          <w:rFonts w:ascii="Cascadia Mono" w:hAnsi="Cascadia Mono" w:cs="Cascadia Mono"/>
+          <w:color w:val="008000"/>
+          <w:kern w:val="0"/>
+          <w:sz w:val="19"/>
+          <w:szCs w:val="19"/>
+        </w:rPr>
+        <w:t>inefficient</w:t>
+      </w:r>
+      <w:r>
+        <w:rPr>
+          <w:rFonts w:ascii="Cascadia Mono" w:hAnsi="Cascadia Mono" w:cs="Cascadia Mono"/>
+          <w:color w:val="008000"/>
+          <w:kern w:val="0"/>
+          <w:sz w:val="19"/>
+          <w:szCs w:val="19"/>
+        </w:rPr>
+        <w:t xml:space="preserve"> to keep reloading textures. ...if only there was something </w:t>
+      </w:r>
+      <w:proofErr w:type="gramStart"/>
+      <w:r>
+        <w:rPr>
+          <w:rFonts w:ascii="Cascadia Mono" w:hAnsi="Cascadia Mono" w:cs="Cascadia Mono"/>
+          <w:color w:val="008000"/>
+          <w:kern w:val="0"/>
+          <w:sz w:val="19"/>
+          <w:szCs w:val="19"/>
+        </w:rPr>
+        <w:t>else</w:t>
+      </w:r>
+      <w:proofErr w:type="gramEnd"/>
+      <w:r>
+        <w:rPr>
+          <w:rFonts w:ascii="Cascadia Mono" w:hAnsi="Cascadia Mono" w:cs="Cascadia Mono"/>
+          <w:color w:val="008000"/>
+          <w:kern w:val="0"/>
+          <w:sz w:val="19"/>
+          <w:szCs w:val="19"/>
+        </w:rPr>
+        <w:t xml:space="preserve"> we could do</w:t>
+      </w:r>
+      <w:r>
+        <w:rPr>
+          <w:rFonts w:ascii="Cascadia Mono" w:hAnsi="Cascadia Mono" w:cs="Cascadia Mono"/>
+          <w:color w:val="008000"/>
+          <w:kern w:val="0"/>
+          <w:sz w:val="19"/>
+          <w:szCs w:val="19"/>
+        </w:rPr>
+        <w:t xml:space="preserve"> </w:t>
+      </w:r>
+      <w:r>
+        <w:rPr>
+          <w:rFonts w:ascii="Comic Sans MS" w:hAnsi="Comic Sans MS" w:cstheme="majorHAnsi"/>
+          <w:kern w:val="0"/>
+        </w:rPr>
+        <w:t>“and</w:t>
+      </w:r>
+      <w:r>
+        <w:rPr>
+          <w:rFonts w:ascii="Comic Sans MS" w:hAnsi="Comic Sans MS" w:cstheme="majorHAnsi"/>
+          <w:kern w:val="0"/>
+        </w:rPr>
+        <w:t xml:space="preserve"> </w:t>
+      </w:r>
+      <w:r>
+        <w:rPr>
+          <w:rFonts w:ascii="Comic Sans MS" w:hAnsi="Comic Sans MS" w:cstheme="majorHAnsi"/>
+          <w:kern w:val="0"/>
+        </w:rPr>
+        <w:t>“</w:t>
+      </w:r>
+      <w:r>
+        <w:rPr>
+          <w:rFonts w:ascii="Cascadia Mono" w:hAnsi="Cascadia Mono" w:cs="Cascadia Mono"/>
+          <w:color w:val="008000"/>
+          <w:kern w:val="0"/>
+          <w:sz w:val="19"/>
+          <w:szCs w:val="19"/>
+        </w:rPr>
+        <w:t>// this would be the perfect time to put the critter into an object pool</w:t>
+      </w:r>
+      <w:r>
+        <w:rPr>
+          <w:rFonts w:ascii="Cascadia Mono" w:hAnsi="Cascadia Mono" w:cs="Cascadia Mono"/>
+          <w:color w:val="008000"/>
+          <w:kern w:val="0"/>
+          <w:sz w:val="19"/>
+          <w:szCs w:val="19"/>
+        </w:rPr>
+        <w:t xml:space="preserve"> </w:t>
+      </w:r>
+      <w:r>
+        <w:rPr>
+          <w:rFonts w:ascii="Comic Sans MS" w:hAnsi="Comic Sans MS" w:cstheme="majorHAnsi"/>
+          <w:kern w:val="0"/>
+        </w:rPr>
+        <w:t>“</w:t>
+      </w:r>
+      <w:r>
+        <w:rPr>
+          <w:rFonts w:ascii="Comic Sans MS" w:hAnsi="Comic Sans MS" w:cstheme="majorHAnsi"/>
+          <w:kern w:val="0"/>
+        </w:rPr>
+        <w:t xml:space="preserve"> </w:t>
+      </w:r>
+    </w:p>
+    <w:p>
+      <w:pPr>
+        <w:rPr>
+          <w:rFonts w:ascii="Comic Sans MS" w:hAnsi="Comic Sans MS" w:cstheme="majorHAnsi"/>
+          <w:kern w:val="0"/>
+        </w:rPr>
+      </w:pPr>
+    </w:p>
+    <w:p>
+      <w:pPr>
+        <w:rPr>
+          <w:rFonts w:ascii="Comic Sans MS" w:hAnsi="Comic Sans MS" w:cstheme="majorHAnsi"/>
+          <w:kern w:val="0"/>
+        </w:rPr>
+      </w:pPr>
+      <w:r>
+        <w:rPr>
+          <w:rFonts w:ascii="Comic Sans MS" w:hAnsi="Comic Sans MS" w:cstheme="majorHAnsi"/>
+          <w:kern w:val="0"/>
+        </w:rPr>
+        <w:t>The main advantage of adding an object pool is it stops memory fragmentation and speeds up performance every time we need to create/respawn a critter.</w:t>
+      </w:r>
+    </w:p>
+    <w:p>
+      <w:pPr>
+        <w:rPr>
+          <w:rFonts w:ascii="Comic Sans MS" w:hAnsi="Comic Sans MS" w:cstheme="majorHAnsi"/>
+          <w:kern w:val="0"/>
+        </w:rPr>
+      </w:pPr>
+    </w:p>
+    <w:p>
+      <w:pPr>
+        <w:rPr>
+          <w:rFonts w:ascii="Comic Sans MS" w:hAnsi="Comic Sans MS" w:cstheme="majorHAnsi"/>
+          <w:kern w:val="0"/>
+        </w:rPr>
+      </w:pPr>
+      <w:proofErr w:type="gramStart"/>
+      <w:r>
+        <w:rPr>
+          <w:rFonts w:ascii="Comic Sans MS" w:hAnsi="Comic Sans MS" w:cstheme="majorHAnsi"/>
+          <w:kern w:val="0"/>
+        </w:rPr>
+        <w:t>So</w:t>
+      </w:r>
+      <w:proofErr w:type="gramEnd"/>
+      <w:r>
+        <w:rPr>
+          <w:rFonts w:ascii="Comic Sans MS" w:hAnsi="Comic Sans MS" w:cstheme="majorHAnsi"/>
+          <w:kern w:val="0"/>
+        </w:rPr>
+        <w:t xml:space="preserve"> at initialization we allocate memory for all the critters [50] and add a bool variable to the critter class to check if the critter is active/alive </w:t>
+      </w:r>
+      <w:r>
+        <w:rPr>
+          <w:rFonts w:ascii="Comic Sans MS" w:hAnsi="Comic Sans MS" w:cstheme="majorHAnsi"/>
+          <w:kern w:val="0"/>
+        </w:rPr>
+        <w:t xml:space="preserve">and we add a check to the draw function where if it is not alive we simply don’t draw it while still keeping it in memory </w:t>
+      </w:r>
+    </w:p>
+    <w:p>
+      <w:pPr>
+        <w:rPr>
+          <w:rFonts w:ascii="Comic Sans MS" w:hAnsi="Comic Sans MS" w:cstheme="majorHAnsi"/>
+          <w:kern w:val="0"/>
+        </w:rPr>
+      </w:pPr>
+    </w:p>
+    <w:p>
+      <w:pPr>
+        <w:rPr>
+          <w:rFonts w:ascii="Comic Sans MS" w:hAnsi="Comic Sans MS" w:cstheme="majorHAnsi"/>
+          <w:kern w:val="0"/>
+        </w:rPr>
+      </w:pPr>
+      <w:r>
+        <w:rPr>
+          <w:rFonts w:ascii="Comic Sans MS" w:hAnsi="Comic Sans MS" w:cstheme="majorHAnsi"/>
+          <w:kern w:val="0"/>
+        </w:rPr>
+        <w:t xml:space="preserve">This </w:t>
+      </w:r>
+      <w:r>
+        <w:rPr>
+          <w:rFonts w:ascii="Comic Sans MS" w:hAnsi="Comic Sans MS" w:cstheme="majorHAnsi"/>
+          <w:kern w:val="0"/>
+        </w:rPr>
+        <w:t>helps with performance since with the original code we were unloading the texture and then re initializing the object at run time which massively slows down performance with the approach I just mentioned it can also because something called memory fragmentation.</w:t>
+      </w:r>
+    </w:p>
+    <w:p>
+      <w:pPr>
+        <w:rPr>
+          <w:rFonts w:ascii="Comic Sans MS" w:hAnsi="Comic Sans MS" w:cstheme="majorHAnsi"/>
+          <w:kern w:val="0"/>
+        </w:rPr>
+      </w:pPr>
+    </w:p>
+    <w:p>
+      <w:pPr>
+        <w:rPr>
+          <w:rFonts w:ascii="Comic Sans MS" w:hAnsi="Comic Sans MS" w:cstheme="majorHAnsi"/>
+          <w:kern w:val="0"/>
+        </w:rPr>
+      </w:pPr>
+      <w:r>
+        <w:rPr>
+          <w:rFonts w:ascii="Comic Sans MS" w:hAnsi="Comic Sans MS" w:cstheme="majorHAnsi"/>
+          <w:kern w:val="0"/>
+        </w:rPr>
+        <w:t>This is when you have objects completely filling up</w:t>
+      </w:r>
+      <w:r>
+        <w:rPr>
+          <w:rFonts w:ascii="Comic Sans MS" w:hAnsi="Comic Sans MS" w:cstheme="majorHAnsi"/>
+          <w:kern w:val="0"/>
+        </w:rPr>
+        <w:t xml:space="preserve"> a chunk of</w:t>
+      </w:r>
+      <w:r>
+        <w:rPr>
+          <w:rFonts w:ascii="Comic Sans MS" w:hAnsi="Comic Sans MS" w:cstheme="majorHAnsi"/>
+          <w:kern w:val="0"/>
+        </w:rPr>
+        <w:t xml:space="preserve"> memory and when you deallocate some of those objects </w:t>
+      </w:r>
+      <w:r>
+        <w:rPr>
+          <w:rFonts w:ascii="Comic Sans MS" w:hAnsi="Comic Sans MS" w:cstheme="majorHAnsi"/>
+          <w:kern w:val="0"/>
+        </w:rPr>
+        <w:t>to free up space, but if you don’t rearrange the memory those small gaps might be completely useless, there could be enough room for a large object but since the memory is fragmented it means you would have to fragment the large object as well which we cant do, so this will waste much more memory then needed</w:t>
+      </w:r>
+      <w:r>
+        <w:rPr>
+          <w:rFonts w:ascii="Comic Sans MS" w:hAnsi="Comic Sans MS" w:cstheme="majorHAnsi"/>
+          <w:kern w:val="0"/>
         </w:rPr>
         <w:br/>
       </w:r>
       <w:r>
         <w:rPr>
-          <w:rFonts w:ascii="Comic Sans MS" w:eastAsia="Times New Roman" w:hAnsi="Comic Sans MS" w:cs="Times New Roman"/>
-          <w:color w:val="2D3B45"/>
-          <w:kern w:val="0"/>
-          <w:lang w:eastAsia="en-AU"/>
-          <w14:ligatures w14:val="none"/>
+          <w:rFonts w:ascii="Comic Sans MS" w:hAnsi="Comic Sans MS" w:cstheme="majorHAnsi"/>
+          <w:kern w:val="0"/>
         </w:rPr>
         <w:br/>
-        <w:t xml:space="preserve">since we will always have a max of 50 critters there is no need to deallocate the critters when can just make a sorted array object pool for the 50 critters … SO we can just allocate memory for the 50 critters on load and then reuse that memory because we will always be using it so there’s no point in getting rid of it </w:t>
-      </w:r>
-    </w:p>
-    <w:p>
-      <w:pPr>
-        <w:rPr>
-          <w:rFonts w:ascii="Comic Sans MS" w:hAnsi="Comic Sans MS"/>
-        </w:rPr>
-      </w:pPr>
-    </w:p>
-    <w:p>
-      <w:pPr>
-        <w:rPr>
-          <w:rFonts w:ascii="Comic Sans MS" w:hAnsi="Comic Sans MS"/>
-        </w:rPr>
-      </w:pPr>
-      <w:r>
-        <w:rPr>
-          <w:rFonts w:ascii="Comic Sans MS" w:hAnsi="Comic Sans MS"/>
-        </w:rPr>
-        <w:t xml:space="preserve">How are we going to do this? Idk it seems like I will need to keep count of the last active item in the sorted array that way I know the first inactive item in the list and the last active item in the less </w:t>
-      </w:r>
-      <w:r>
-        <w:rPr>
-          <w:rFonts w:ascii="Comic Sans MS" w:hAnsi="Comic Sans MS"/>
+        <w:t>so to get around this we keep those small objects in the memory without deallocating them and just keep track of them being activated or deactivated.</w:t>
+      </w:r>
+    </w:p>
+    <w:p>
+      <w:pPr>
+        <w:rPr>
+          <w:rFonts w:ascii="Comic Sans MS" w:hAnsi="Comic Sans MS" w:cstheme="majorHAnsi"/>
+          <w:kern w:val="0"/>
+        </w:rPr>
+      </w:pPr>
+    </w:p>
+    <w:p>
+      <w:pPr>
+        <w:rPr>
+          <w:rFonts w:ascii="Comic Sans MS" w:hAnsi="Comic Sans MS" w:cstheme="majorHAnsi"/>
+          <w:kern w:val="0"/>
+        </w:rPr>
+      </w:pPr>
+      <w:r>
+        <w:rPr>
+          <w:rFonts w:ascii="Comic Sans MS" w:hAnsi="Comic Sans MS" w:cstheme="majorHAnsi"/>
+          <w:kern w:val="0"/>
+        </w:rPr>
+        <w:lastRenderedPageBreak/>
+        <w:t>And I’m stealing a visual representation from the object pooling slides</w:t>
+      </w:r>
+      <w:r>
+        <w:rPr>
+          <w:rFonts w:ascii="Comic Sans MS" w:hAnsi="Comic Sans MS" w:cstheme="majorHAnsi"/>
+          <w:kern w:val="0"/>
+        </w:rPr>
+        <w:t xml:space="preserve"> from AIE</w:t>
+      </w:r>
+      <w:r>
+        <w:rPr>
+          <w:rFonts w:ascii="Comic Sans MS" w:hAnsi="Comic Sans MS" w:cstheme="majorHAnsi"/>
+          <w:kern w:val="0"/>
+        </w:rPr>
+        <w:t xml:space="preserve"> to better </w:t>
+      </w:r>
+      <w:r>
+        <w:rPr>
+          <w:rFonts w:ascii="Comic Sans MS" w:hAnsi="Comic Sans MS" w:cstheme="majorHAnsi"/>
+          <w:kern w:val="0"/>
+        </w:rPr>
+        <w:t>demonstrate</w:t>
+      </w:r>
+      <w:r>
+        <w:rPr>
+          <w:rFonts w:ascii="Comic Sans MS" w:hAnsi="Comic Sans MS" w:cstheme="majorHAnsi"/>
+          <w:kern w:val="0"/>
+        </w:rPr>
+        <w:t xml:space="preserve"> this concept.</w:t>
+      </w:r>
+    </w:p>
+    <w:p>
+      <w:pPr>
+        <w:rPr>
+          <w:rFonts w:ascii="Comic Sans MS" w:hAnsi="Comic Sans MS" w:cstheme="majorHAnsi"/>
+          <w:kern w:val="0"/>
+        </w:rPr>
+      </w:pPr>
+    </w:p>
+    <w:p>
+      <w:pPr>
+        <w:rPr>
+          <w:rFonts w:ascii="Comic Sans MS" w:hAnsi="Comic Sans MS" w:cstheme="majorHAnsi"/>
+          <w:kern w:val="0"/>
+        </w:rPr>
+      </w:pPr>
+      <w:r>
+        <w:rPr>
+          <w:noProof/>
+        </w:rPr>
+        <w:drawing>
+          <wp:inline distT="0" distB="0" distL="0" distR="0" wp14:anchorId="07B2103B" wp14:editId="4124BFD0">
+            <wp:extent cx="5731510" cy="523240"/>
+            <wp:effectExtent l="0" t="0" r="0" b="0"/>
+            <wp:docPr id="1797044937" name="Picture 1"/>
+            <wp:cNvGraphicFramePr>
+              <a:graphicFrameLocks xmlns:a="http://schemas.openxmlformats.org/drawingml/2006/main" noChangeAspect="1"/>
+            </wp:cNvGraphicFramePr>
+            <a:graphic xmlns:a="http://schemas.openxmlformats.org/drawingml/2006/main">
+              <a:graphicData uri="http://schemas.openxmlformats.org/drawingml/2006/picture">
+                <pic:pic xmlns:pic="http://schemas.openxmlformats.org/drawingml/2006/picture">
+                  <pic:nvPicPr>
+                    <pic:cNvPr id="1797044937" name=""/>
+                    <pic:cNvPicPr/>
+                  </pic:nvPicPr>
+                  <pic:blipFill>
+                    <a:blip r:embed="rId4"/>
+                    <a:stretch>
+                      <a:fillRect/>
+                    </a:stretch>
+                  </pic:blipFill>
+                  <pic:spPr>
+                    <a:xfrm>
+                      <a:off x="0" y="0"/>
+                      <a:ext cx="5731510" cy="523240"/>
+                    </a:xfrm>
+                    <a:prstGeom prst="rect">
+                      <a:avLst/>
+                    </a:prstGeom>
+                  </pic:spPr>
+                </pic:pic>
+              </a:graphicData>
+            </a:graphic>
+          </wp:inline>
+        </w:drawing>
+      </w:r>
+    </w:p>
+    <w:p>
+      <w:pPr>
+        <w:rPr>
+          <w:rFonts w:ascii="Comic Sans MS" w:hAnsi="Comic Sans MS" w:cstheme="majorHAnsi"/>
+          <w:kern w:val="0"/>
+        </w:rPr>
+      </w:pPr>
+      <w:r>
+        <w:rPr>
+          <w:rFonts w:ascii="Comic Sans MS" w:hAnsi="Comic Sans MS" w:cstheme="majorHAnsi"/>
+          <w:kern w:val="0"/>
+        </w:rPr>
+        <w:t>Here we have a chunk of memory</w:t>
+      </w:r>
+      <w:r>
+        <w:rPr>
+          <w:rFonts w:ascii="Comic Sans MS" w:hAnsi="Comic Sans MS" w:cstheme="majorHAnsi"/>
+          <w:kern w:val="0"/>
+        </w:rPr>
+        <w:t>.</w:t>
+      </w:r>
+      <w:r>
+        <w:rPr>
+          <w:rFonts w:ascii="Comic Sans MS" w:hAnsi="Comic Sans MS" w:cstheme="majorHAnsi"/>
+          <w:kern w:val="0"/>
         </w:rPr>
         <w:br/>
       </w:r>
       <w:r>
         <w:rPr>
-          <w:rFonts w:ascii="Comic Sans MS" w:hAnsi="Comic Sans MS"/>
+          <w:rFonts w:ascii="Comic Sans MS" w:hAnsi="Comic Sans MS" w:cstheme="majorHAnsi"/>
+          <w:kern w:val="0"/>
         </w:rPr>
         <w:br/>
-        <w:t xml:space="preserve">When I want to activate an </w:t>
-      </w:r>
-      <w:r>
-        <w:rPr>
-          <w:rFonts w:ascii="Comic Sans MS" w:hAnsi="Comic Sans MS"/>
-        </w:rPr>
-        <w:t>item,</w:t>
-      </w:r>
-      <w:r>
-        <w:rPr>
-          <w:rFonts w:ascii="Comic Sans MS" w:hAnsi="Comic Sans MS"/>
-        </w:rPr>
-        <w:t xml:space="preserve"> I just activate the first inactive object then increase the counter but with deactivating I just swap it with the last active item in the array and deactivate the item </w:t>
-      </w:r>
-    </w:p>
-    <w:p>
-      <w:pPr>
-        <w:rPr>
-          <w:rFonts w:ascii="Comic Sans MS" w:hAnsi="Comic Sans MS"/>
-        </w:rPr>
-      </w:pPr>
-    </w:p>
-    <w:p>
-      <w:pPr>
-        <w:rPr>
-          <w:rFonts w:ascii="Comic Sans MS" w:hAnsi="Comic Sans MS"/>
-        </w:rPr>
-      </w:pPr>
-      <w:r>
-        <w:rPr>
-          <w:rFonts w:ascii="Comic Sans MS" w:hAnsi="Comic Sans MS"/>
-        </w:rPr>
-        <w:t xml:space="preserve">I’ll also be cleaning up the code so its more readable </w:t>
-      </w:r>
-      <w:r>
-        <w:rPr>
-          <w:rFonts w:ascii="Comic Sans MS" w:hAnsi="Comic Sans MS"/>
-        </w:rPr>
-        <w:t>by making a game class</w:t>
-      </w:r>
-    </w:p>
-    <w:p>
-      <w:pPr>
-        <w:rPr>
-          <w:rFonts w:ascii="Comic Sans MS" w:hAnsi="Comic Sans MS"/>
-        </w:rPr>
-      </w:pPr>
-    </w:p>
-    <w:p>
-      <w:pPr>
-        <w:rPr>
-          <w:rFonts w:ascii="Comic Sans MS" w:hAnsi="Comic Sans MS"/>
-        </w:rPr>
-      </w:pPr>
-      <w:r>
-        <w:rPr>
-          <w:rFonts w:ascii="Comic Sans MS" w:hAnsi="Comic Sans MS"/>
-        </w:rPr>
-        <w:t xml:space="preserve">I saw the comment about </w:t>
-      </w:r>
+      </w:r>
+      <w:r>
+        <w:rPr>
+          <w:noProof/>
+        </w:rPr>
+        <w:drawing>
+          <wp:inline distT="0" distB="0" distL="0" distR="0" wp14:anchorId="435D543A" wp14:editId="5BB056FC">
+            <wp:extent cx="5731510" cy="534670"/>
+            <wp:effectExtent l="0" t="0" r="0" b="0"/>
+            <wp:docPr id="375809256" name="Picture 1"/>
+            <wp:cNvGraphicFramePr>
+              <a:graphicFrameLocks xmlns:a="http://schemas.openxmlformats.org/drawingml/2006/main" noChangeAspect="1"/>
+            </wp:cNvGraphicFramePr>
+            <a:graphic xmlns:a="http://schemas.openxmlformats.org/drawingml/2006/main">
+              <a:graphicData uri="http://schemas.openxmlformats.org/drawingml/2006/picture">
+                <pic:pic xmlns:pic="http://schemas.openxmlformats.org/drawingml/2006/picture">
+                  <pic:nvPicPr>
+                    <pic:cNvPr id="375809256" name=""/>
+                    <pic:cNvPicPr/>
+                  </pic:nvPicPr>
+                  <pic:blipFill>
+                    <a:blip r:embed="rId5"/>
+                    <a:stretch>
+                      <a:fillRect/>
+                    </a:stretch>
+                  </pic:blipFill>
+                  <pic:spPr>
+                    <a:xfrm>
+                      <a:off x="0" y="0"/>
+                      <a:ext cx="5731510" cy="534670"/>
+                    </a:xfrm>
+                    <a:prstGeom prst="rect">
+                      <a:avLst/>
+                    </a:prstGeom>
+                  </pic:spPr>
+                </pic:pic>
+              </a:graphicData>
+            </a:graphic>
+          </wp:inline>
+        </w:drawing>
+      </w:r>
+    </w:p>
+    <w:p>
+      <w:pPr>
+        <w:rPr>
+          <w:rFonts w:ascii="Comic Sans MS" w:hAnsi="Comic Sans MS" w:cstheme="majorHAnsi"/>
+          <w:kern w:val="0"/>
+        </w:rPr>
+      </w:pPr>
+      <w:r>
+        <w:rPr>
+          <w:rFonts w:ascii="Comic Sans MS" w:hAnsi="Comic Sans MS" w:cstheme="majorHAnsi"/>
+          <w:kern w:val="0"/>
+        </w:rPr>
+        <w:t xml:space="preserve">We allocate our objects to </w:t>
+      </w:r>
+      <w:r>
+        <w:rPr>
+          <w:rFonts w:ascii="Comic Sans MS" w:hAnsi="Comic Sans MS" w:cstheme="majorHAnsi"/>
+          <w:kern w:val="0"/>
+        </w:rPr>
+        <w:t>memory.</w:t>
+      </w:r>
+      <w:r>
+        <w:rPr>
+          <w:rFonts w:ascii="Comic Sans MS" w:hAnsi="Comic Sans MS" w:cstheme="majorHAnsi"/>
+          <w:kern w:val="0"/>
+        </w:rPr>
+        <w:t xml:space="preserve"> </w:t>
+      </w:r>
+    </w:p>
+    <w:p>
+      <w:pPr>
+        <w:rPr>
+          <w:rFonts w:ascii="Comic Sans MS" w:hAnsi="Comic Sans MS" w:cstheme="majorHAnsi"/>
+        </w:rPr>
+      </w:pPr>
+      <w:r>
+        <w:rPr>
+          <w:noProof/>
+        </w:rPr>
+        <w:drawing>
+          <wp:inline distT="0" distB="0" distL="0" distR="0" wp14:anchorId="395B74E2" wp14:editId="2CE24361">
+            <wp:extent cx="5731510" cy="556260"/>
+            <wp:effectExtent l="0" t="0" r="0" b="0"/>
+            <wp:docPr id="848387364" name="Picture 1"/>
+            <wp:cNvGraphicFramePr>
+              <a:graphicFrameLocks xmlns:a="http://schemas.openxmlformats.org/drawingml/2006/main" noChangeAspect="1"/>
+            </wp:cNvGraphicFramePr>
+            <a:graphic xmlns:a="http://schemas.openxmlformats.org/drawingml/2006/main">
+              <a:graphicData uri="http://schemas.openxmlformats.org/drawingml/2006/picture">
+                <pic:pic xmlns:pic="http://schemas.openxmlformats.org/drawingml/2006/picture">
+                  <pic:nvPicPr>
+                    <pic:cNvPr id="848387364" name=""/>
+                    <pic:cNvPicPr/>
+                  </pic:nvPicPr>
+                  <pic:blipFill>
+                    <a:blip r:embed="rId6"/>
+                    <a:stretch>
+                      <a:fillRect/>
+                    </a:stretch>
+                  </pic:blipFill>
+                  <pic:spPr>
+                    <a:xfrm>
+                      <a:off x="0" y="0"/>
+                      <a:ext cx="5731510" cy="556260"/>
+                    </a:xfrm>
+                    <a:prstGeom prst="rect">
+                      <a:avLst/>
+                    </a:prstGeom>
+                  </pic:spPr>
+                </pic:pic>
+              </a:graphicData>
+            </a:graphic>
+          </wp:inline>
+        </w:drawing>
+      </w:r>
+    </w:p>
+    <w:p>
+      <w:pPr>
+        <w:rPr>
+          <w:rFonts w:ascii="Comic Sans MS" w:hAnsi="Comic Sans MS" w:cstheme="majorHAnsi"/>
+        </w:rPr>
+      </w:pPr>
+      <w:r>
+        <w:rPr>
+          <w:rFonts w:ascii="Comic Sans MS" w:hAnsi="Comic Sans MS" w:cstheme="majorHAnsi"/>
+        </w:rPr>
+        <w:t>We free up memory by deallocating Obj B.</w:t>
+      </w:r>
+    </w:p>
+    <w:p>
+      <w:pPr>
+        <w:rPr>
+          <w:rFonts w:ascii="Comic Sans MS" w:hAnsi="Comic Sans MS" w:cstheme="majorHAnsi"/>
+        </w:rPr>
+      </w:pPr>
+      <w:r>
+        <w:rPr>
+          <w:noProof/>
+        </w:rPr>
+        <w:drawing>
+          <wp:inline distT="0" distB="0" distL="0" distR="0" wp14:anchorId="29534120" wp14:editId="10EF2063">
+            <wp:extent cx="5731510" cy="593725"/>
+            <wp:effectExtent l="0" t="0" r="0" b="0"/>
+            <wp:docPr id="724677478" name="Picture 1"/>
+            <wp:cNvGraphicFramePr>
+              <a:graphicFrameLocks xmlns:a="http://schemas.openxmlformats.org/drawingml/2006/main" noChangeAspect="1"/>
+            </wp:cNvGraphicFramePr>
+            <a:graphic xmlns:a="http://schemas.openxmlformats.org/drawingml/2006/main">
+              <a:graphicData uri="http://schemas.openxmlformats.org/drawingml/2006/picture">
+                <pic:pic xmlns:pic="http://schemas.openxmlformats.org/drawingml/2006/picture">
+                  <pic:nvPicPr>
+                    <pic:cNvPr id="724677478" name=""/>
+                    <pic:cNvPicPr/>
+                  </pic:nvPicPr>
+                  <pic:blipFill>
+                    <a:blip r:embed="rId7"/>
+                    <a:stretch>
+                      <a:fillRect/>
+                    </a:stretch>
+                  </pic:blipFill>
+                  <pic:spPr>
+                    <a:xfrm>
+                      <a:off x="0" y="0"/>
+                      <a:ext cx="5731510" cy="593725"/>
+                    </a:xfrm>
+                    <a:prstGeom prst="rect">
+                      <a:avLst/>
+                    </a:prstGeom>
+                  </pic:spPr>
+                </pic:pic>
+              </a:graphicData>
+            </a:graphic>
+          </wp:inline>
+        </w:drawing>
+      </w:r>
+    </w:p>
+    <w:p>
+      <w:pPr>
+        <w:rPr>
+          <w:rFonts w:ascii="Comic Sans MS" w:hAnsi="Comic Sans MS" w:cstheme="majorHAnsi"/>
+        </w:rPr>
+      </w:pPr>
+      <w:r>
+        <w:rPr>
+          <w:rFonts w:ascii="Comic Sans MS" w:hAnsi="Comic Sans MS" w:cstheme="majorHAnsi"/>
+        </w:rPr>
+        <w:t>Now here is the memory fragmentation we have enough free memory for another Object A but since the memory is fragmented, we will have to use up another chunk of memory which is wasting resources.</w:t>
+      </w:r>
+    </w:p>
+    <w:p>
+      <w:pPr>
+        <w:rPr>
+          <w:rFonts w:ascii="Comic Sans MS" w:hAnsi="Comic Sans MS" w:cstheme="majorHAnsi"/>
+        </w:rPr>
+      </w:pPr>
+    </w:p>
+    <w:p>
+      <w:pPr>
+        <w:rPr>
+          <w:rFonts w:ascii="Comic Sans MS" w:hAnsi="Comic Sans MS" w:cstheme="majorHAnsi"/>
+        </w:rPr>
+      </w:pPr>
+      <w:r>
+        <w:rPr>
+          <w:rFonts w:ascii="Comic Sans MS" w:hAnsi="Comic Sans MS" w:cstheme="majorHAnsi"/>
+        </w:rPr>
+        <w:t xml:space="preserve">Then with a draw function we just have a simple function to check if its active or not </w:t>
+      </w:r>
+      <w:r>
+        <w:rPr>
+          <w:rFonts w:ascii="Comic Sans MS" w:hAnsi="Comic Sans MS" w:cstheme="majorHAnsi"/>
+        </w:rPr>
+        <w:br/>
+      </w:r>
+      <w:r>
+        <w:rPr>
+          <w:rFonts w:ascii="Comic Sans MS" w:hAnsi="Comic Sans MS" w:cstheme="majorHAnsi"/>
+        </w:rPr>
+        <w:br/>
+        <w:t>For (critters[</w:t>
+      </w:r>
+      <w:proofErr w:type="spellStart"/>
+      <w:r>
+        <w:rPr>
+          <w:rFonts w:ascii="Comic Sans MS" w:hAnsi="Comic Sans MS" w:cstheme="majorHAnsi"/>
+        </w:rPr>
+        <w:t>i</w:t>
+      </w:r>
+      <w:proofErr w:type="spellEnd"/>
+      <w:r>
+        <w:rPr>
+          <w:rFonts w:ascii="Comic Sans MS" w:hAnsi="Comic Sans MS" w:cstheme="majorHAnsi"/>
+        </w:rPr>
+        <w:t>]&lt;MAXCRITTERCOUNT</w:t>
+      </w:r>
+      <w:proofErr w:type="gramStart"/>
+      <w:r>
+        <w:rPr>
+          <w:rFonts w:ascii="Comic Sans MS" w:hAnsi="Comic Sans MS" w:cstheme="majorHAnsi"/>
+        </w:rPr>
+        <w:t>){</w:t>
+      </w:r>
+      <w:proofErr w:type="gramEnd"/>
+      <w:r>
+        <w:rPr>
+          <w:rFonts w:ascii="Comic Sans MS" w:hAnsi="Comic Sans MS" w:cstheme="majorHAnsi"/>
+        </w:rPr>
+        <w:br/>
+      </w:r>
+    </w:p>
+    <w:p>
+      <w:pPr>
+        <w:rPr>
+          <w:rFonts w:ascii="Comic Sans MS" w:hAnsi="Comic Sans MS" w:cstheme="majorHAnsi"/>
+        </w:rPr>
+      </w:pPr>
+      <w:r>
+        <w:rPr>
+          <w:rFonts w:ascii="Comic Sans MS" w:hAnsi="Comic Sans MS" w:cstheme="majorHAnsi"/>
+        </w:rPr>
+        <w:t>If(critter[</w:t>
+      </w:r>
+      <w:proofErr w:type="spellStart"/>
+      <w:r>
+        <w:rPr>
+          <w:rFonts w:ascii="Comic Sans MS" w:hAnsi="Comic Sans MS" w:cstheme="majorHAnsi"/>
+        </w:rPr>
+        <w:t>i</w:t>
+      </w:r>
+      <w:proofErr w:type="spellEnd"/>
+      <w:r>
+        <w:rPr>
+          <w:rFonts w:ascii="Comic Sans MS" w:hAnsi="Comic Sans MS" w:cstheme="majorHAnsi"/>
+        </w:rPr>
+        <w:t>]is active){critter[</w:t>
+      </w:r>
+      <w:proofErr w:type="spellStart"/>
+      <w:r>
+        <w:rPr>
+          <w:rFonts w:ascii="Comic Sans MS" w:hAnsi="Comic Sans MS" w:cstheme="majorHAnsi"/>
+        </w:rPr>
+        <w:t>i</w:t>
+      </w:r>
+      <w:proofErr w:type="spellEnd"/>
+      <w:r>
+        <w:rPr>
+          <w:rFonts w:ascii="Comic Sans MS" w:hAnsi="Comic Sans MS" w:cstheme="majorHAnsi"/>
+        </w:rPr>
+        <w:t>].Draw;}</w:t>
+      </w:r>
+      <w:r>
+        <w:rPr>
+          <w:rFonts w:ascii="Comic Sans MS" w:hAnsi="Comic Sans MS" w:cstheme="majorHAnsi"/>
+        </w:rPr>
+        <w:br/>
+      </w:r>
+      <w:r>
+        <w:rPr>
+          <w:rFonts w:ascii="Comic Sans MS" w:hAnsi="Comic Sans MS" w:cstheme="majorHAnsi"/>
+        </w:rPr>
+        <w:br/>
+        <w:t>}</w:t>
+      </w:r>
+    </w:p>
+    <w:p>
+      <w:pPr>
+        <w:rPr>
+          <w:rFonts w:ascii="Comic Sans MS" w:hAnsi="Comic Sans MS" w:cstheme="majorHAnsi"/>
+        </w:rPr>
+      </w:pPr>
+    </w:p>
+    <w:p>
+      <w:pPr>
+        <w:rPr>
+          <w:rFonts w:ascii="Comic Sans MS" w:hAnsi="Comic Sans MS" w:cstheme="majorHAnsi"/>
+        </w:rPr>
+      </w:pPr>
+    </w:p>
+    <w:p>
+      <w:pPr>
+        <w:rPr>
+          <w:rFonts w:ascii="Comic Sans MS" w:hAnsi="Comic Sans MS" w:cstheme="majorHAnsi"/>
+        </w:rPr>
+      </w:pPr>
     </w:p>
     <w:sectPr>
       <w:pgSz w:w="11906" w:h="16838"/>

</xml_diff>